<commit_message>
Documentation changes, Diurnal CCFB tutorial,
git-svn-id: http://dminfo:8686/svn/repository/models/branches/dsm2_distribute_v8_0@1567 cdc4813b-4270-ec4f-936e-925f93a782c2

Former-commit-id: d58ed649b64df61706e491bf22ddcef27f4fbd65
</commit_message>
<xml_diff>
--- a/dsm2/presentations/DSM2 Version 8 Class Syllabus.docx
+++ b/dsm2/presentations/DSM2 Version 8 Class Syllabus.docx
@@ -305,6 +305,9 @@
         <w:t xml:space="preserve">  PTM</w:t>
       </w:r>
       <w:proofErr w:type="gramEnd"/>
+      <w:r>
+        <w:t xml:space="preserve"> (Kijin)</w:t>
+      </w:r>
     </w:p>
     <w:p>
       <w:r>
@@ -428,12 +431,6 @@
       <w:r>
         <w:tab/>
         <w:t>Users bring in design questions</w:t>
-      </w:r>
-    </w:p>
-    <w:p>
-      <w:r>
-        <w:lastRenderedPageBreak/>
-        <w:tab/>
       </w:r>
     </w:p>
     <w:sectPr>

</xml_diff>